<commit_message>
update team chosen components
</commit_message>
<xml_diff>
--- a/Team 57.docx
+++ b/Team 57.docx
@@ -25,14 +25,15 @@
         <w:tblLook w:val="04A0" w:firstRow="1" w:lastRow="0" w:firstColumn="1" w:lastColumn="0" w:noHBand="0" w:noVBand="1"/>
       </w:tblPr>
       <w:tblGrid>
-        <w:gridCol w:w="4765"/>
-        <w:gridCol w:w="1468"/>
-        <w:gridCol w:w="3117"/>
+        <w:gridCol w:w="3532"/>
+        <w:gridCol w:w="1211"/>
+        <w:gridCol w:w="2415"/>
+        <w:gridCol w:w="2192"/>
       </w:tblGrid>
       <w:tr>
         <w:tc>
           <w:tcPr>
-            <w:tcW w:w="4765" w:type="dxa"/>
+            <w:tcW w:w="3532" w:type="dxa"/>
           </w:tcPr>
           <w:p>
             <w:pPr>
@@ -52,7 +53,7 @@
         </w:tc>
         <w:tc>
           <w:tcPr>
-            <w:tcW w:w="1468" w:type="dxa"/>
+            <w:tcW w:w="1211" w:type="dxa"/>
           </w:tcPr>
           <w:p>
             <w:pPr>
@@ -72,7 +73,7 @@
         </w:tc>
         <w:tc>
           <w:tcPr>
-            <w:tcW w:w="3117" w:type="dxa"/>
+            <w:tcW w:w="2415" w:type="dxa"/>
           </w:tcPr>
           <w:p>
             <w:pPr>
@@ -87,6 +88,26 @@
                 <w:bCs/>
               </w:rPr>
               <w:t>Tutorial</w:t>
+            </w:r>
+          </w:p>
+        </w:tc>
+        <w:tc>
+          <w:tcPr>
+            <w:tcW w:w="2192" w:type="dxa"/>
+          </w:tcPr>
+          <w:p>
+            <w:pPr>
+              <w:rPr>
+                <w:b/>
+                <w:bCs/>
+              </w:rPr>
+            </w:pPr>
+            <w:r>
+              <w:rPr>
+                <w:b/>
+                <w:bCs/>
+              </w:rPr>
+              <w:t>Component</w:t>
             </w:r>
           </w:p>
         </w:tc>
@@ -94,23 +115,17 @@
       <w:tr>
         <w:tc>
           <w:tcPr>
-            <w:tcW w:w="4765" w:type="dxa"/>
-          </w:tcPr>
-          <w:p>
-            <w:r>
-              <w:t>Kareem Sherif El</w:t>
-            </w:r>
-            <w:r>
-              <w:t>-M</w:t>
-            </w:r>
-            <w:r>
-              <w:t>eteny</w:t>
-            </w:r>
-          </w:p>
-        </w:tc>
-        <w:tc>
-          <w:tcPr>
-            <w:tcW w:w="1468" w:type="dxa"/>
+            <w:tcW w:w="3532" w:type="dxa"/>
+          </w:tcPr>
+          <w:p>
+            <w:r>
+              <w:t>Kareem Sherif El-Meteny</w:t>
+            </w:r>
+          </w:p>
+        </w:tc>
+        <w:tc>
+          <w:tcPr>
+            <w:tcW w:w="1211" w:type="dxa"/>
           </w:tcPr>
           <w:p>
             <w:r>
@@ -120,11 +135,21 @@
         </w:tc>
         <w:tc>
           <w:tcPr>
-            <w:tcW w:w="3117" w:type="dxa"/>
+            <w:tcW w:w="2415" w:type="dxa"/>
           </w:tcPr>
           <w:p>
             <w:r>
               <w:t>18</w:t>
+            </w:r>
+          </w:p>
+        </w:tc>
+        <w:tc>
+          <w:tcPr>
+            <w:tcW w:w="2192" w:type="dxa"/>
+          </w:tcPr>
+          <w:p>
+            <w:r>
+              <w:t>Student 2</w:t>
             </w:r>
           </w:p>
         </w:tc>
@@ -145,14 +170,15 @@
         <w:tblLook w:val="04A0" w:firstRow="1" w:lastRow="0" w:firstColumn="1" w:lastColumn="0" w:noHBand="0" w:noVBand="1"/>
       </w:tblPr>
       <w:tblGrid>
-        <w:gridCol w:w="4765"/>
-        <w:gridCol w:w="1468"/>
-        <w:gridCol w:w="3117"/>
+        <w:gridCol w:w="3580"/>
+        <w:gridCol w:w="1204"/>
+        <w:gridCol w:w="2397"/>
+        <w:gridCol w:w="2169"/>
       </w:tblGrid>
       <w:tr>
         <w:tc>
           <w:tcPr>
-            <w:tcW w:w="4765" w:type="dxa"/>
+            <w:tcW w:w="3580" w:type="dxa"/>
           </w:tcPr>
           <w:p>
             <w:pPr>
@@ -172,7 +198,7 @@
         </w:tc>
         <w:tc>
           <w:tcPr>
-            <w:tcW w:w="1468" w:type="dxa"/>
+            <w:tcW w:w="1204" w:type="dxa"/>
           </w:tcPr>
           <w:p>
             <w:pPr>
@@ -192,7 +218,7 @@
         </w:tc>
         <w:tc>
           <w:tcPr>
-            <w:tcW w:w="3117" w:type="dxa"/>
+            <w:tcW w:w="2397" w:type="dxa"/>
           </w:tcPr>
           <w:p>
             <w:pPr>
@@ -207,6 +233,26 @@
                 <w:bCs/>
               </w:rPr>
               <w:t>Tutorial</w:t>
+            </w:r>
+          </w:p>
+        </w:tc>
+        <w:tc>
+          <w:tcPr>
+            <w:tcW w:w="2169" w:type="dxa"/>
+          </w:tcPr>
+          <w:p>
+            <w:pPr>
+              <w:rPr>
+                <w:b/>
+                <w:bCs/>
+              </w:rPr>
+            </w:pPr>
+            <w:r>
+              <w:rPr>
+                <w:b/>
+                <w:bCs/>
+              </w:rPr>
+              <w:t>Component</w:t>
             </w:r>
           </w:p>
         </w:tc>
@@ -214,23 +260,17 @@
       <w:tr>
         <w:tc>
           <w:tcPr>
-            <w:tcW w:w="4765" w:type="dxa"/>
-          </w:tcPr>
-          <w:p>
-            <w:r>
-              <w:t>Yassin Amr El</w:t>
-            </w:r>
-            <w:r>
-              <w:t>-</w:t>
-            </w:r>
-            <w:r>
-              <w:t>Helly</w:t>
-            </w:r>
-          </w:p>
-        </w:tc>
-        <w:tc>
-          <w:tcPr>
-            <w:tcW w:w="1468" w:type="dxa"/>
+            <w:tcW w:w="3580" w:type="dxa"/>
+          </w:tcPr>
+          <w:p>
+            <w:r>
+              <w:t>Yassin Amr El-Helly</w:t>
+            </w:r>
+          </w:p>
+        </w:tc>
+        <w:tc>
+          <w:tcPr>
+            <w:tcW w:w="1204" w:type="dxa"/>
           </w:tcPr>
           <w:p>
             <w:r>
@@ -240,11 +280,21 @@
         </w:tc>
         <w:tc>
           <w:tcPr>
-            <w:tcW w:w="3117" w:type="dxa"/>
+            <w:tcW w:w="2397" w:type="dxa"/>
           </w:tcPr>
           <w:p>
             <w:r>
               <w:t>18</w:t>
+            </w:r>
+          </w:p>
+        </w:tc>
+        <w:tc>
+          <w:tcPr>
+            <w:tcW w:w="2169" w:type="dxa"/>
+          </w:tcPr>
+          <w:p>
+            <w:r>
+              <w:t>Student 1</w:t>
             </w:r>
           </w:p>
         </w:tc>
@@ -252,7 +302,7 @@
       <w:tr>
         <w:tc>
           <w:tcPr>
-            <w:tcW w:w="4765" w:type="dxa"/>
+            <w:tcW w:w="3580" w:type="dxa"/>
           </w:tcPr>
           <w:p>
             <w:r>
@@ -262,7 +312,7 @@
         </w:tc>
         <w:tc>
           <w:tcPr>
-            <w:tcW w:w="1468" w:type="dxa"/>
+            <w:tcW w:w="1204" w:type="dxa"/>
           </w:tcPr>
           <w:p>
             <w:r>
@@ -272,11 +322,21 @@
         </w:tc>
         <w:tc>
           <w:tcPr>
-            <w:tcW w:w="3117" w:type="dxa"/>
+            <w:tcW w:w="2397" w:type="dxa"/>
           </w:tcPr>
           <w:p>
             <w:r>
               <w:t>18</w:t>
+            </w:r>
+          </w:p>
+        </w:tc>
+        <w:tc>
+          <w:tcPr>
+            <w:tcW w:w="2169" w:type="dxa"/>
+          </w:tcPr>
+          <w:p>
+            <w:r>
+              <w:t>Admin 1</w:t>
             </w:r>
           </w:p>
         </w:tc>
@@ -284,7 +344,7 @@
       <w:tr>
         <w:tc>
           <w:tcPr>
-            <w:tcW w:w="4765" w:type="dxa"/>
+            <w:tcW w:w="3580" w:type="dxa"/>
           </w:tcPr>
           <w:p>
             <w:r>
@@ -294,7 +354,7 @@
         </w:tc>
         <w:tc>
           <w:tcPr>
-            <w:tcW w:w="1468" w:type="dxa"/>
+            <w:tcW w:w="1204" w:type="dxa"/>
           </w:tcPr>
           <w:p>
             <w:r>
@@ -304,11 +364,21 @@
         </w:tc>
         <w:tc>
           <w:tcPr>
-            <w:tcW w:w="3117" w:type="dxa"/>
+            <w:tcW w:w="2397" w:type="dxa"/>
           </w:tcPr>
           <w:p>
             <w:r>
               <w:t>19</w:t>
+            </w:r>
+          </w:p>
+        </w:tc>
+        <w:tc>
+          <w:tcPr>
+            <w:tcW w:w="2169" w:type="dxa"/>
+          </w:tcPr>
+          <w:p>
+            <w:r>
+              <w:t>Admin 2</w:t>
             </w:r>
           </w:p>
         </w:tc>
@@ -316,7 +386,7 @@
       <w:tr>
         <w:tc>
           <w:tcPr>
-            <w:tcW w:w="4765" w:type="dxa"/>
+            <w:tcW w:w="3580" w:type="dxa"/>
           </w:tcPr>
           <w:p>
             <w:r>
@@ -326,7 +396,7 @@
         </w:tc>
         <w:tc>
           <w:tcPr>
-            <w:tcW w:w="1468" w:type="dxa"/>
+            <w:tcW w:w="1204" w:type="dxa"/>
           </w:tcPr>
           <w:p>
             <w:r>
@@ -336,11 +406,21 @@
         </w:tc>
         <w:tc>
           <w:tcPr>
-            <w:tcW w:w="3117" w:type="dxa"/>
+            <w:tcW w:w="2397" w:type="dxa"/>
           </w:tcPr>
           <w:p>
             <w:r>
               <w:t>18</w:t>
+            </w:r>
+          </w:p>
+        </w:tc>
+        <w:tc>
+          <w:tcPr>
+            <w:tcW w:w="2169" w:type="dxa"/>
+          </w:tcPr>
+          <w:p>
+            <w:r>
+              <w:t>Advisor</w:t>
             </w:r>
           </w:p>
         </w:tc>

</xml_diff>